<commit_message>
Site updated: 2026-01-18 16:07:18
</commit_message>
<xml_diff>
--- a/daily.docx
+++ b/daily.docx
@@ -9,6 +9,95 @@
           <w:lang w:val="en-US" w:eastAsia="zh-CN"/>
         </w:rPr>
       </w:pPr>
+      <w:r>
+        <w:rPr>
+          <w:rFonts w:hint="eastAsia"/>
+          <w:lang w:val="en-US" w:eastAsia="zh-CN"/>
+        </w:rPr>
+        <w:t>1.2：</w:t>
+      </w:r>
+    </w:p>
+    <w:p>
+      <w:pPr>
+        <w:ind w:firstLine="420" w:firstLineChars="0"/>
+        <w:rPr>
+          <w:rFonts w:hint="eastAsia"/>
+          <w:lang w:val="en-US" w:eastAsia="zh-CN"/>
+        </w:rPr>
+      </w:pPr>
+      <w:r>
+        <w:rPr>
+          <w:rFonts w:hint="eastAsia"/>
+          <w:lang w:val="en-US" w:eastAsia="zh-CN"/>
+        </w:rPr>
+        <w:t>1.5h</w:t>
+      </w:r>
+    </w:p>
+    <w:p>
+      <w:pPr>
+        <w:ind w:firstLine="420" w:firstLineChars="0"/>
+        <w:rPr>
+          <w:rFonts w:hint="default"/>
+          <w:lang w:val="en-US" w:eastAsia="zh-CN"/>
+        </w:rPr>
+      </w:pPr>
+      <w:r>
+        <w:rPr>
+          <w:rFonts w:hint="eastAsia"/>
+          <w:lang w:val="en-US" w:eastAsia="zh-CN"/>
+        </w:rPr>
+        <w:t>17:30-18:15化学</w:t>
+      </w:r>
+    </w:p>
+    <w:p>
+      <w:pPr>
+        <w:ind w:firstLine="420" w:firstLineChars="0"/>
+        <w:rPr>
+          <w:rFonts w:hint="default"/>
+          <w:lang w:val="en-US" w:eastAsia="zh-CN"/>
+        </w:rPr>
+      </w:pPr>
+      <w:r>
+        <w:rPr>
+          <w:rFonts w:hint="eastAsia"/>
+          <w:lang w:val="en-US" w:eastAsia="zh-CN"/>
+        </w:rPr>
+        <w:t>21:00-22:00 英语，物理</w:t>
+      </w:r>
+      <w:bookmarkStart w:id="0" w:name="_GoBack"/>
+      <w:bookmarkEnd w:id="0"/>
+    </w:p>
+    <w:p>
+      <w:pPr>
+        <w:rPr>
+          <w:rFonts w:hint="eastAsia"/>
+          <w:lang w:val="en-US" w:eastAsia="zh-CN"/>
+        </w:rPr>
+      </w:pPr>
+    </w:p>
+    <w:p>
+      <w:pPr>
+        <w:rPr>
+          <w:rFonts w:hint="eastAsia"/>
+          <w:lang w:val="en-US" w:eastAsia="zh-CN"/>
+        </w:rPr>
+      </w:pPr>
+    </w:p>
+    <w:p>
+      <w:pPr>
+        <w:rPr>
+          <w:rFonts w:hint="eastAsia"/>
+          <w:lang w:val="en-US" w:eastAsia="zh-CN"/>
+        </w:rPr>
+      </w:pPr>
+    </w:p>
+    <w:p>
+      <w:pPr>
+        <w:rPr>
+          <w:rFonts w:hint="eastAsia"/>
+          <w:lang w:val="en-US" w:eastAsia="zh-CN"/>
+        </w:rPr>
+      </w:pPr>
     </w:p>
     <w:p>
       <w:pPr>
@@ -164,8 +253,6 @@
         </w:rPr>
         <w:t>生物？</w:t>
       </w:r>
-      <w:bookmarkStart w:id="0" w:name="_GoBack"/>
-      <w:bookmarkEnd w:id="0"/>
     </w:p>
     <w:sectPr>
       <w:pgSz w:w="11906" w:h="16838"/>
@@ -277,7 +364,7 @@
     <w:lsdException w:qFormat="1" w:unhideWhenUsed="0" w:uiPriority="0" w:semiHidden="0" w:name="Title"/>
     <w:lsdException w:unhideWhenUsed="0" w:uiPriority="0" w:semiHidden="0" w:name="Closing"/>
     <w:lsdException w:unhideWhenUsed="0" w:uiPriority="0" w:semiHidden="0" w:name="Signature"/>
-    <w:lsdException w:unhideWhenUsed="0" w:uiPriority="0" w:name="Default Paragraph Font"/>
+    <w:lsdException w:qFormat="1" w:unhideWhenUsed="0" w:uiPriority="0" w:name="Default Paragraph Font"/>
     <w:lsdException w:unhideWhenUsed="0" w:uiPriority="0" w:semiHidden="0" w:name="Body Text"/>
     <w:lsdException w:unhideWhenUsed="0" w:uiPriority="0" w:semiHidden="0" w:name="Body Text Indent"/>
     <w:lsdException w:unhideWhenUsed="0" w:uiPriority="0" w:semiHidden="0" w:name="List Continue"/>
@@ -315,7 +402,7 @@
     <w:lsdException w:unhideWhenUsed="0" w:uiPriority="0" w:semiHidden="0" w:name="HTML Sample"/>
     <w:lsdException w:unhideWhenUsed="0" w:uiPriority="0" w:semiHidden="0" w:name="HTML Typewriter"/>
     <w:lsdException w:unhideWhenUsed="0" w:uiPriority="0" w:semiHidden="0" w:name="HTML Variable"/>
-    <w:lsdException w:unhideWhenUsed="0" w:uiPriority="0" w:name="Normal Table"/>
+    <w:lsdException w:qFormat="1" w:unhideWhenUsed="0" w:uiPriority="0" w:name="Normal Table"/>
     <w:lsdException w:unhideWhenUsed="0" w:uiPriority="0" w:semiHidden="0" w:name="annotation subject"/>
     <w:lsdException w:unhideWhenUsed="0" w:uiPriority="0" w:semiHidden="0" w:name="Table Simple 1"/>
     <w:lsdException w:unhideWhenUsed="0" w:uiPriority="0" w:semiHidden="0" w:name="Table Simple 2"/>
@@ -480,11 +567,13 @@
   <w:style w:type="character" w:default="1" w:styleId="3">
     <w:name w:val="Default Paragraph Font"/>
     <w:semiHidden/>
+    <w:qFormat/>
     <w:uiPriority w:val="0"/>
   </w:style>
   <w:style w:type="table" w:default="1" w:styleId="2">
     <w:name w:val="Normal Table"/>
     <w:semiHidden/>
+    <w:qFormat/>
     <w:uiPriority w:val="0"/>
     <w:tblPr>
       <w:tblCellMar>

</xml_diff>